<commit_message>
02 Gestion des zones de travail :ProtoType & BPMN
</commit_message>
<xml_diff>
--- a/Rapports&Delivrables/Documents/Features/01 Login&Authentification/AnalyseFonctionnel.docx
+++ b/Rapports&Delivrables/Documents/Features/01 Login&Authentification/AnalyseFonctionnel.docx
@@ -27,13 +27,8 @@
           </w:tcPr>
           <w:p>
             <w:r>
-              <w:t xml:space="preserve">Nom de la </w:t>
-            </w:r>
-            <w:proofErr w:type="spellStart"/>
-            <w:r>
-              <w:t>feature</w:t>
-            </w:r>
-            <w:proofErr w:type="spellEnd"/>
+              <w:t>Nom de la feature</w:t>
+            </w:r>
           </w:p>
         </w:tc>
         <w:tc>
@@ -42,13 +37,8 @@
           </w:tcPr>
           <w:p>
             <w:r>
-              <w:t xml:space="preserve">01 </w:t>
-            </w:r>
-            <w:proofErr w:type="spellStart"/>
-            <w:r>
-              <w:t>Login&amp;Authentification</w:t>
-            </w:r>
-            <w:proofErr w:type="spellEnd"/>
+              <w:t>01 Login&amp;Authentification</w:t>
+            </w:r>
           </w:p>
         </w:tc>
       </w:tr>
@@ -144,16 +134,7 @@
           <w:sz w:val="24"/>
           <w:szCs w:val="24"/>
         </w:rPr>
-        <w:t>La fonctionnalité Login &amp; Authentification permet d’assurer que seuls les utilisateurs autorisés puissent accéder à l’application en vérifiant leur identité via un nom d’utilisateur et un mot de passe, garantissant ainsi la sécurité et la confidentialité des données.</w:t>
-      </w:r>
-      <w:r>
-        <w:rPr>
-          <w:rFonts w:asciiTheme="minorHAnsi" w:eastAsiaTheme="minorHAnsi" w:hAnsiTheme="minorHAnsi" w:cstheme="minorBidi"/>
-          <w:color w:val="auto"/>
-          <w:sz w:val="24"/>
-          <w:szCs w:val="24"/>
-        </w:rPr>
-        <w:t xml:space="preserve"> </w:t>
+        <w:t xml:space="preserve">La fonctionnalité Login &amp; Authentification permet d’assurer que seuls les utilisateurs autorisés puissent accéder à l’application en vérifiant leur identité via un nom d’utilisateur et un mot de passe, garantissant ainsi la sécurité et la confidentialité des données. </w:t>
       </w:r>
     </w:p>
     <w:p>
@@ -575,10 +556,7 @@
               <w:spacing w:after="160" w:line="278" w:lineRule="auto"/>
             </w:pPr>
             <w:r>
-              <w:t>Chaque</w:t>
-            </w:r>
-            <w:r>
-              <w:t xml:space="preserve"> utilisateur dispose d’un identifiant unique et ne peut posséder qu’un seul compte actif dans le système.</w:t>
+              <w:t>Chaque utilisateur dispose d’un identifiant unique et ne peut posséder qu’un seul compte actif dans le système.</w:t>
             </w:r>
           </w:p>
         </w:tc>
@@ -649,15 +627,7 @@
               </w:numPr>
             </w:pPr>
             <w:r>
-              <w:t>une lettre minuscule (</w:t>
-            </w:r>
-            <w:proofErr w:type="spellStart"/>
-            <w:r>
-              <w:t>a</w:t>
-            </w:r>
-            <w:proofErr w:type="spellEnd"/>
-            <w:r>
-              <w:t>–z)</w:t>
+              <w:t>une lettre minuscule (a–z)</w:t>
             </w:r>
           </w:p>
           <w:p>
@@ -757,13 +727,7 @@
               <w:t>Superviseur / Responsable</w:t>
             </w:r>
             <w:r>
-              <w:t xml:space="preserve"> : accès à la supervision des activités, aux rapports et à la validation des actions des </w:t>
-            </w:r>
-            <w:r>
-              <w:t>utilisateur</w:t>
-            </w:r>
-            <w:r>
-              <w:t>.</w:t>
+              <w:t xml:space="preserve"> : accès à la supervision des activités, aux rapports et à la validation des actions des utilisateur.</w:t>
             </w:r>
           </w:p>
         </w:tc>
@@ -1485,21 +1449,12 @@
         </w:numPr>
         <w:ind w:left="567"/>
       </w:pPr>
-      <w:proofErr w:type="spellStart"/>
       <w:r>
         <w:rPr>
           <w:b/>
           <w:bCs/>
         </w:rPr>
-        <w:t>Post-conditions</w:t>
-      </w:r>
-      <w:proofErr w:type="spellEnd"/>
-      <w:r>
-        <w:rPr>
-          <w:b/>
-          <w:bCs/>
-        </w:rPr>
-        <w:t xml:space="preserve"> :</w:t>
+        <w:t>Post-conditions :</w:t>
       </w:r>
     </w:p>
     <w:p>
@@ -3421,6 +3376,7 @@
   <w:style w:type="character" w:default="1" w:styleId="Policepardfaut">
     <w:name w:val="Default Paragraph Font"/>
     <w:uiPriority w:val="1"/>
+    <w:semiHidden/>
     <w:unhideWhenUsed/>
   </w:style>
   <w:style w:type="table" w:default="1" w:styleId="TableauNormal">

</xml_diff>